<commit_message>
passport-jwt - Basic Server Setup
</commit_message>
<xml_diff>
--- a/Web_Authentication_ExpressJS.docx
+++ b/Web_Authentication_ExpressJS.docx
@@ -5107,6 +5107,7 @@
         <w:rPr>
           <w:b/>
           <w:bCs/>
+          <w:noProof/>
           <w:sz w:val="25"/>
           <w:szCs w:val="25"/>
         </w:rPr>
@@ -5166,7 +5167,7 @@
           <w:szCs w:val="25"/>
         </w:rPr>
         <w:drawing>
-          <wp:inline distT="0" distB="0" distL="0" distR="0" wp14:anchorId="03E03139" wp14:editId="0FE05A85">
+          <wp:inline distT="0" distB="0" distL="0" distR="0" wp14:anchorId="03E03139" wp14:editId="727091B7">
             <wp:extent cx="3962400" cy="2278380"/>
             <wp:effectExtent l="0" t="0" r="0" b="7620"/>
             <wp:docPr id="1610657868" name="Picture 2"/>
@@ -5218,6 +5219,7 @@
         <w:rPr>
           <w:b/>
           <w:bCs/>
+          <w:noProof/>
           <w:sz w:val="25"/>
           <w:szCs w:val="25"/>
         </w:rPr>
@@ -22126,6 +22128,153 @@
           <w:szCs w:val="25"/>
         </w:rPr>
       </w:pPr>
+    </w:p>
+    <w:p>
+      <w:pPr>
+        <w:rPr>
+          <w:b/>
+          <w:bCs/>
+          <w:sz w:val="25"/>
+          <w:szCs w:val="25"/>
+        </w:rPr>
+      </w:pPr>
+    </w:p>
+    <w:p>
+      <w:pPr>
+        <w:rPr>
+          <w:b/>
+          <w:bCs/>
+          <w:sz w:val="25"/>
+          <w:szCs w:val="25"/>
+        </w:rPr>
+      </w:pPr>
+      <w:proofErr w:type="spellStart"/>
+      <w:r>
+        <w:rPr>
+          <w:b/>
+          <w:bCs/>
+          <w:sz w:val="25"/>
+          <w:szCs w:val="25"/>
+        </w:rPr>
+        <w:lastRenderedPageBreak/>
+        <w:t>Resgister_is_done_Passport_Framework</w:t>
+      </w:r>
+      <w:proofErr w:type="spellEnd"/>
+      <w:r>
+        <w:rPr>
+          <w:noProof/>
+        </w:rPr>
+        <w:drawing>
+          <wp:inline distT="0" distB="0" distL="0" distR="0" wp14:anchorId="310BDA77" wp14:editId="2494904D">
+            <wp:extent cx="6912610" cy="3888105"/>
+            <wp:effectExtent l="0" t="0" r="2540" b="0"/>
+            <wp:docPr id="714749953" name="Picture 2"/>
+            <wp:cNvGraphicFramePr>
+              <a:graphicFrameLocks xmlns:a="http://schemas.openxmlformats.org/drawingml/2006/main" noChangeAspect="1"/>
+            </wp:cNvGraphicFramePr>
+            <a:graphic xmlns:a="http://schemas.openxmlformats.org/drawingml/2006/main">
+              <a:graphicData uri="http://schemas.openxmlformats.org/drawingml/2006/picture">
+                <pic:pic xmlns:pic="http://schemas.openxmlformats.org/drawingml/2006/picture">
+                  <pic:nvPicPr>
+                    <pic:cNvPr id="0" name="Picture 2"/>
+                    <pic:cNvPicPr>
+                      <a:picLocks noChangeAspect="1" noChangeArrowheads="1"/>
+                    </pic:cNvPicPr>
+                  </pic:nvPicPr>
+                  <pic:blipFill>
+                    <a:blip r:embed="rId24" cstate="print">
+                      <a:extLst>
+                        <a:ext uri="{28A0092B-C50C-407E-A947-70E740481C1C}">
+                          <a14:useLocalDpi xmlns:a14="http://schemas.microsoft.com/office/drawing/2010/main" val="0"/>
+                        </a:ext>
+                      </a:extLst>
+                    </a:blip>
+                    <a:srcRect/>
+                    <a:stretch>
+                      <a:fillRect/>
+                    </a:stretch>
+                  </pic:blipFill>
+                  <pic:spPr bwMode="auto">
+                    <a:xfrm>
+                      <a:off x="0" y="0"/>
+                      <a:ext cx="6912610" cy="3888105"/>
+                    </a:xfrm>
+                    <a:prstGeom prst="rect">
+                      <a:avLst/>
+                    </a:prstGeom>
+                    <a:noFill/>
+                    <a:ln>
+                      <a:noFill/>
+                    </a:ln>
+                  </pic:spPr>
+                </pic:pic>
+              </a:graphicData>
+            </a:graphic>
+          </wp:inline>
+        </w:drawing>
+      </w:r>
+      <w:r>
+        <w:rPr>
+          <w:b/>
+          <w:bCs/>
+          <w:sz w:val="25"/>
+          <w:szCs w:val="25"/>
+        </w:rPr>
+        <w:t>4.Session_is_created_after_register</w:t>
+      </w:r>
+      <w:r>
+        <w:rPr>
+          <w:noProof/>
+        </w:rPr>
+        <w:drawing>
+          <wp:inline distT="0" distB="0" distL="0" distR="0" wp14:anchorId="2EC8E198" wp14:editId="606BD9EF">
+            <wp:extent cx="6912610" cy="3888105"/>
+            <wp:effectExtent l="0" t="0" r="2540" b="0"/>
+            <wp:docPr id="96304537" name="Picture 1"/>
+            <wp:cNvGraphicFramePr>
+              <a:graphicFrameLocks xmlns:a="http://schemas.openxmlformats.org/drawingml/2006/main" noChangeAspect="1"/>
+            </wp:cNvGraphicFramePr>
+            <a:graphic xmlns:a="http://schemas.openxmlformats.org/drawingml/2006/main">
+              <a:graphicData uri="http://schemas.openxmlformats.org/drawingml/2006/picture">
+                <pic:pic xmlns:pic="http://schemas.openxmlformats.org/drawingml/2006/picture">
+                  <pic:nvPicPr>
+                    <pic:cNvPr id="0" name="Picture 1"/>
+                    <pic:cNvPicPr>
+                      <a:picLocks noChangeAspect="1" noChangeArrowheads="1"/>
+                    </pic:cNvPicPr>
+                  </pic:nvPicPr>
+                  <pic:blipFill>
+                    <a:blip r:embed="rId25" cstate="print">
+                      <a:extLst>
+                        <a:ext uri="{28A0092B-C50C-407E-A947-70E740481C1C}">
+                          <a14:useLocalDpi xmlns:a14="http://schemas.microsoft.com/office/drawing/2010/main" val="0"/>
+                        </a:ext>
+                      </a:extLst>
+                    </a:blip>
+                    <a:srcRect/>
+                    <a:stretch>
+                      <a:fillRect/>
+                    </a:stretch>
+                  </pic:blipFill>
+                  <pic:spPr bwMode="auto">
+                    <a:xfrm>
+                      <a:off x="0" y="0"/>
+                      <a:ext cx="6912610" cy="3888105"/>
+                    </a:xfrm>
+                    <a:prstGeom prst="rect">
+                      <a:avLst/>
+                    </a:prstGeom>
+                    <a:noFill/>
+                    <a:ln>
+                      <a:noFill/>
+                    </a:ln>
+                  </pic:spPr>
+                </pic:pic>
+              </a:graphicData>
+            </a:graphic>
+          </wp:inline>
+        </w:drawing>
+      </w:r>
     </w:p>
     <w:p>
       <w:pPr>

</xml_diff>